<commit_message>
adding login and access denied logics
</commit_message>
<xml_diff>
--- a/HealthHive_Requirement_Documentation.v1.0.docx
+++ b/HealthHive_Requirement_Documentation.v1.0.docx
@@ -1,6 +1,6 @@
 
 <file path=word/document.xml><?xml version="1.0" encoding="utf-8"?>
-<w:document xmlns:wpc="http://schemas.microsoft.com/office/word/2010/wordprocessingCanvas" xmlns:cx="http://schemas.microsoft.com/office/drawing/2014/chartex" xmlns:cx1="http://schemas.microsoft.com/office/drawing/2015/9/8/chartex" xmlns:cx2="http://schemas.microsoft.com/office/drawing/2015/10/21/chartex" xmlns:cx3="http://schemas.microsoft.com/office/drawing/2016/5/9/chartex" xmlns:cx4="http://schemas.microsoft.com/office/drawing/2016/5/10/chartex" xmlns:cx5="http://schemas.microsoft.com/office/drawing/2016/5/11/chartex" xmlns:cx6="http://schemas.microsoft.com/office/drawing/2016/5/12/chartex" xmlns:cx7="http://schemas.microsoft.com/office/drawing/2016/5/13/chartex" xmlns:cx8="http://schemas.microsoft.com/office/drawing/2016/5/14/chartex" xmlns:mc="http://schemas.openxmlformats.org/markup-compatibility/2006" xmlns:aink="http://schemas.microsoft.com/office/drawing/2016/ink" xmlns:am3d="http://schemas.microsoft.com/office/drawing/2017/model3d" xmlns:o="urn:schemas-microsoft-com:office:office" xmlns:oel="http://schemas.microsoft.com/office/2019/extlst" xmlns:r="http://schemas.openxmlformats.org/officeDocument/2006/relationships" xmlns:m="http://schemas.openxmlformats.org/officeDocument/2006/math" xmlns:v="urn:schemas-microsoft-com:vml" xmlns:wp14="http://schemas.microsoft.com/office/word/2010/wordprocessingDrawing" xmlns:wp="http://schemas.openxmlformats.org/drawingml/2006/wordprocessingDrawing" xmlns:w10="urn:schemas-microsoft-com:office:word" xmlns:w="http://schemas.openxmlformats.org/wordprocessingml/2006/main" xmlns:w14="http://schemas.microsoft.com/office/word/2010/wordml" xmlns:w15="http://schemas.microsoft.com/office/word/2012/wordml" xmlns:w16cex="http://schemas.microsoft.com/office/word/2018/wordml/cex" xmlns:w16cid="http://schemas.microsoft.com/office/word/2016/wordml/cid" xmlns:w16="http://schemas.microsoft.com/office/word/2018/wordml" xmlns:w16du="http://schemas.microsoft.com/office/word/2023/wordml/word16du" xmlns:w16sdtdh="http://schemas.microsoft.com/office/word/2020/wordml/sdtdatahash" xmlns:w16se="http://schemas.microsoft.com/office/word/2015/wordml/symex" xmlns:wpg="http://schemas.microsoft.com/office/word/2010/wordprocessingGroup" xmlns:wpi="http://schemas.microsoft.com/office/word/2010/wordprocessingInk" xmlns:wne="http://schemas.microsoft.com/office/word/2006/wordml" xmlns:wps="http://schemas.microsoft.com/office/word/2010/wordprocessingShape" mc:Ignorable="w14 w15 w16se w16cid w16 w16cex w16sdtdh wp14">
+<w:document xmlns:wpc="http://schemas.microsoft.com/office/word/2010/wordprocessingCanvas" xmlns:cx="http://schemas.microsoft.com/office/drawing/2014/chartex" xmlns:cx1="http://schemas.microsoft.com/office/drawing/2015/9/8/chartex" xmlns:cx2="http://schemas.microsoft.com/office/drawing/2015/10/21/chartex" xmlns:cx3="http://schemas.microsoft.com/office/drawing/2016/5/9/chartex" xmlns:cx4="http://schemas.microsoft.com/office/drawing/2016/5/10/chartex" xmlns:cx5="http://schemas.microsoft.com/office/drawing/2016/5/11/chartex" xmlns:cx6="http://schemas.microsoft.com/office/drawing/2016/5/12/chartex" xmlns:cx7="http://schemas.microsoft.com/office/drawing/2016/5/13/chartex" xmlns:cx8="http://schemas.microsoft.com/office/drawing/2016/5/14/chartex" xmlns:mc="http://schemas.openxmlformats.org/markup-compatibility/2006" xmlns:aink="http://schemas.microsoft.com/office/drawing/2016/ink" xmlns:am3d="http://schemas.microsoft.com/office/drawing/2017/model3d" xmlns:o="urn:schemas-microsoft-com:office:office" xmlns:oel="http://schemas.microsoft.com/office/2019/extlst" xmlns:r="http://schemas.openxmlformats.org/officeDocument/2006/relationships" xmlns:m="http://schemas.openxmlformats.org/officeDocument/2006/math" xmlns:v="urn:schemas-microsoft-com:vml" xmlns:wp14="http://schemas.microsoft.com/office/word/2010/wordprocessingDrawing" xmlns:wp="http://schemas.openxmlformats.org/drawingml/2006/wordprocessingDrawing" xmlns:w10="urn:schemas-microsoft-com:office:word" xmlns:w="http://schemas.openxmlformats.org/wordprocessingml/2006/main" xmlns:w14="http://schemas.microsoft.com/office/word/2010/wordml" xmlns:w15="http://schemas.microsoft.com/office/word/2012/wordml" xmlns:w16cex="http://schemas.microsoft.com/office/word/2018/wordml/cex" xmlns:w16cid="http://schemas.microsoft.com/office/word/2016/wordml/cid" xmlns:w16="http://schemas.microsoft.com/office/word/2018/wordml" xmlns:w16sdtdh="http://schemas.microsoft.com/office/word/2020/wordml/sdtdatahash" xmlns:w16se="http://schemas.microsoft.com/office/word/2015/wordml/symex" xmlns:wpg="http://schemas.microsoft.com/office/word/2010/wordprocessingGroup" xmlns:wpi="http://schemas.microsoft.com/office/word/2010/wordprocessingInk" xmlns:wne="http://schemas.microsoft.com/office/word/2006/wordml" xmlns:wps="http://schemas.microsoft.com/office/word/2010/wordprocessingShape" mc:Ignorable="w14 w15 w16se w16cid w16 w16cex w16sdtdh wp14">
   <w:body>
     <w:p>
       <w:pPr>
@@ -240,13 +240,7 @@
         <w:rPr>
           <w:rFonts w:ascii="Times" w:hAnsi="Times"/>
         </w:rPr>
-        <w:t xml:space="preserve"> create </w:t>
-      </w:r>
-      <w:r>
-        <w:rPr>
-          <w:rFonts w:ascii="Times" w:hAnsi="Times"/>
-        </w:rPr>
-        <w:t>personalized and easily accessible health insights</w:t>
+        <w:t xml:space="preserve"> create personalized and easily accessible health insights</w:t>
       </w:r>
       <w:r>
         <w:rPr>
@@ -419,39 +413,7 @@
           <w:sz w:val="22"/>
           <w:szCs w:val="22"/>
         </w:rPr>
-        <w:t xml:space="preserve">Our customers can be any individuals who are passionate in </w:t>
-      </w:r>
-      <w:r>
-        <w:rPr>
-          <w:rFonts w:ascii="Times" w:hAnsi="Times" w:cs="Arial"/>
-          <w:sz w:val="22"/>
-          <w:szCs w:val="22"/>
-        </w:rPr>
-        <w:t>track</w:t>
-      </w:r>
-      <w:r>
-        <w:rPr>
-          <w:rFonts w:ascii="Times" w:hAnsi="Times" w:cs="Arial"/>
-          <w:sz w:val="22"/>
-          <w:szCs w:val="22"/>
-        </w:rPr>
-        <w:t>ing</w:t>
-      </w:r>
-      <w:r>
-        <w:rPr>
-          <w:rFonts w:ascii="Times" w:hAnsi="Times" w:cs="Arial"/>
-          <w:sz w:val="22"/>
-          <w:szCs w:val="22"/>
-        </w:rPr>
-        <w:t xml:space="preserve"> their </w:t>
-      </w:r>
-      <w:r>
-        <w:rPr>
-          <w:rFonts w:ascii="Times" w:hAnsi="Times" w:cs="Arial"/>
-          <w:sz w:val="22"/>
-          <w:szCs w:val="22"/>
-        </w:rPr>
-        <w:t>health activities.</w:t>
+        <w:t>Our customers can be any individuals who are passionate in tracking their health activities.</w:t>
       </w:r>
     </w:p>
     <w:p>
@@ -1240,14 +1202,7 @@
           <w:sz w:val="22"/>
           <w:szCs w:val="22"/>
         </w:rPr>
-        <w:t xml:space="preserve">User should compare their health data with recommend health index value in plot </w:t>
-      </w:r>
-      <w:r>
-        <w:rPr>
-          <w:sz w:val="22"/>
-          <w:szCs w:val="22"/>
-        </w:rPr>
-        <w:t>(not decided yet which type)</w:t>
+        <w:t>User should compare their health data with recommend health index value in plot (not decided yet which type)</w:t>
       </w:r>
     </w:p>
     <w:p>
@@ -1604,8 +1559,6 @@
     <w:p>
       <w:pPr>
         <w:pStyle w:val="NormalWeb"/>
-      </w:pPr>
-      <w:r>
         <w:rPr>
           <w:rFonts w:ascii="TimesNewRomanPS" w:hAnsi="TimesNewRomanPS"/>
           <w:b/>
@@ -1614,9 +1567,385 @@
           <w:sz w:val="48"/>
           <w:szCs w:val="48"/>
         </w:rPr>
+      </w:pPr>
+      <w:r>
+        <w:rPr>
+          <w:rFonts w:ascii="TimesNewRomanPS" w:hAnsi="TimesNewRomanPS"/>
+          <w:b/>
+          <w:bCs/>
+          <w:color w:val="2B3844"/>
+          <w:sz w:val="48"/>
+          <w:szCs w:val="48"/>
+        </w:rPr>
         <w:lastRenderedPageBreak/>
         <w:t xml:space="preserve">System Requirements </w:t>
       </w:r>
+    </w:p>
+    <w:p>
+      <w:pPr>
+        <w:pStyle w:val="NormalWeb"/>
+        <w:rPr>
+          <w:rFonts w:ascii="TimesNewRomanPS" w:hAnsi="TimesNewRomanPS"/>
+          <w:b/>
+          <w:bCs/>
+          <w:color w:val="2B3844"/>
+          <w:sz w:val="48"/>
+          <w:szCs w:val="48"/>
+        </w:rPr>
+      </w:pPr>
+    </w:p>
+    <w:p>
+      <w:pPr>
+        <w:pStyle w:val="NormalWeb"/>
+        <w:rPr>
+          <w:rFonts w:ascii="TimesNewRomanPS" w:hAnsi="TimesNewRomanPS"/>
+          <w:b/>
+          <w:bCs/>
+          <w:color w:val="2B3844"/>
+          <w:sz w:val="48"/>
+          <w:szCs w:val="48"/>
+        </w:rPr>
+      </w:pPr>
+      <w:r>
+        <w:rPr>
+          <w:rFonts w:ascii="TimesNewRomanPS" w:hAnsi="TimesNewRomanPS"/>
+          <w:b/>
+          <w:bCs/>
+          <w:color w:val="2B3844"/>
+          <w:sz w:val="48"/>
+          <w:szCs w:val="48"/>
+        </w:rPr>
+        <w:t>Database Structure</w:t>
+      </w:r>
+    </w:p>
+    <w:p>
+      <w:pPr>
+        <w:pStyle w:val="NormalWeb"/>
+        <w:rPr>
+          <w:rFonts w:ascii="TimesNewRomanPS" w:hAnsi="TimesNewRomanPS"/>
+          <w:b/>
+          <w:bCs/>
+          <w:color w:val="2B3844"/>
+          <w:sz w:val="36"/>
+          <w:szCs w:val="36"/>
+        </w:rPr>
+      </w:pPr>
+      <w:proofErr w:type="spellStart"/>
+      <w:r>
+        <w:rPr>
+          <w:rFonts w:ascii="TimesNewRomanPS" w:hAnsi="TimesNewRomanPS"/>
+          <w:b/>
+          <w:bCs/>
+          <w:color w:val="2B3844"/>
+          <w:sz w:val="36"/>
+          <w:szCs w:val="36"/>
+        </w:rPr>
+        <w:t>Keyspace</w:t>
+      </w:r>
+      <w:proofErr w:type="spellEnd"/>
+      <w:r>
+        <w:rPr>
+          <w:rFonts w:ascii="TimesNewRomanPS" w:hAnsi="TimesNewRomanPS"/>
+          <w:b/>
+          <w:bCs/>
+          <w:color w:val="2B3844"/>
+          <w:sz w:val="36"/>
+          <w:szCs w:val="36"/>
+        </w:rPr>
+        <w:t>: health-hive</w:t>
+      </w:r>
+    </w:p>
+    <w:p>
+      <w:pPr>
+        <w:pStyle w:val="NormalWeb"/>
+        <w:rPr>
+          <w:rFonts w:ascii="TimesNewRomanPS" w:hAnsi="TimesNewRomanPS"/>
+          <w:b/>
+          <w:bCs/>
+          <w:color w:val="2B3844"/>
+          <w:sz w:val="32"/>
+          <w:szCs w:val="32"/>
+        </w:rPr>
+      </w:pPr>
+      <w:r>
+        <w:rPr>
+          <w:rFonts w:ascii="TimesNewRomanPS" w:hAnsi="TimesNewRomanPS"/>
+          <w:b/>
+          <w:bCs/>
+          <w:color w:val="2B3844"/>
+          <w:sz w:val="32"/>
+          <w:szCs w:val="32"/>
+        </w:rPr>
+        <w:t>Table</w:t>
+      </w:r>
+      <w:r>
+        <w:rPr>
+          <w:rFonts w:ascii="TimesNewRomanPS" w:hAnsi="TimesNewRomanPS"/>
+          <w:b/>
+          <w:bCs/>
+          <w:color w:val="2B3844"/>
+          <w:sz w:val="32"/>
+          <w:szCs w:val="32"/>
+        </w:rPr>
+        <w:t>1: logs</w:t>
+      </w:r>
+    </w:p>
+    <w:p>
+      <w:pPr>
+        <w:pStyle w:val="NormalWeb"/>
+        <w:rPr>
+          <w:rFonts w:ascii="TimesNewRomanPS" w:hAnsi="TimesNewRomanPS"/>
+          <w:b/>
+          <w:bCs/>
+          <w:color w:val="2B3844"/>
+          <w:sz w:val="22"/>
+          <w:szCs w:val="22"/>
+        </w:rPr>
+      </w:pPr>
+      <w:r>
+        <w:rPr>
+          <w:rFonts w:ascii="TimesNewRomanPS" w:hAnsi="TimesNewRomanPS"/>
+          <w:b/>
+          <w:bCs/>
+          <w:color w:val="2B3844"/>
+          <w:sz w:val="22"/>
+          <w:szCs w:val="22"/>
+        </w:rPr>
+        <w:t>Partition key</w:t>
+      </w:r>
+      <w:r>
+        <w:rPr>
+          <w:rFonts w:ascii="TimesNewRomanPS" w:hAnsi="TimesNewRomanPS"/>
+          <w:b/>
+          <w:bCs/>
+          <w:color w:val="2B3844"/>
+          <w:sz w:val="22"/>
+          <w:szCs w:val="22"/>
+        </w:rPr>
+        <w:t xml:space="preserve"> column: </w:t>
+      </w:r>
+      <w:r>
+        <w:rPr>
+          <w:rFonts w:ascii="TimesNewRomanPS" w:hAnsi="TimesNewRomanPS"/>
+          <w:color w:val="2B3844"/>
+          <w:sz w:val="22"/>
+          <w:szCs w:val="22"/>
+        </w:rPr>
+        <w:t>E</w:t>
+      </w:r>
+      <w:r>
+        <w:rPr>
+          <w:rFonts w:ascii="TimesNewRomanPS" w:hAnsi="TimesNewRomanPS"/>
+          <w:color w:val="2B3844"/>
+          <w:sz w:val="22"/>
+          <w:szCs w:val="22"/>
+        </w:rPr>
+        <w:t>mail</w:t>
+      </w:r>
+    </w:p>
+    <w:p>
+      <w:pPr>
+        <w:pStyle w:val="NormalWeb"/>
+        <w:rPr>
+          <w:rFonts w:ascii="TimesNewRomanPS" w:hAnsi="TimesNewRomanPS"/>
+          <w:b/>
+          <w:bCs/>
+          <w:color w:val="2B3844"/>
+          <w:sz w:val="22"/>
+          <w:szCs w:val="22"/>
+        </w:rPr>
+      </w:pPr>
+      <w:r>
+        <w:rPr>
+          <w:rFonts w:ascii="TimesNewRomanPS" w:hAnsi="TimesNewRomanPS"/>
+          <w:b/>
+          <w:bCs/>
+          <w:color w:val="2B3844"/>
+          <w:sz w:val="22"/>
+          <w:szCs w:val="22"/>
+        </w:rPr>
+        <w:t xml:space="preserve">Static column: </w:t>
+      </w:r>
+      <w:r>
+        <w:rPr>
+          <w:rFonts w:ascii="TimesNewRomanPS" w:hAnsi="TimesNewRomanPS"/>
+          <w:color w:val="2B3844"/>
+          <w:sz w:val="22"/>
+          <w:szCs w:val="22"/>
+        </w:rPr>
+        <w:t>Username</w:t>
+      </w:r>
+    </w:p>
+    <w:p>
+      <w:pPr>
+        <w:pStyle w:val="NormalWeb"/>
+        <w:rPr>
+          <w:rFonts w:ascii="TimesNewRomanPS" w:hAnsi="TimesNewRomanPS"/>
+          <w:color w:val="2B3844"/>
+          <w:sz w:val="22"/>
+          <w:szCs w:val="22"/>
+        </w:rPr>
+      </w:pPr>
+      <w:r>
+        <w:rPr>
+          <w:rFonts w:ascii="TimesNewRomanPS" w:hAnsi="TimesNewRomanPS"/>
+          <w:b/>
+          <w:bCs/>
+          <w:color w:val="2B3844"/>
+          <w:sz w:val="22"/>
+          <w:szCs w:val="22"/>
+        </w:rPr>
+        <w:t xml:space="preserve">Cluster column: </w:t>
+      </w:r>
+      <w:r>
+        <w:rPr>
+          <w:rFonts w:ascii="TimesNewRomanPS" w:hAnsi="TimesNewRomanPS"/>
+          <w:color w:val="2B3844"/>
+          <w:sz w:val="22"/>
+          <w:szCs w:val="22"/>
+        </w:rPr>
+        <w:t>Date</w:t>
+      </w:r>
+    </w:p>
+    <w:p>
+      <w:pPr>
+        <w:pStyle w:val="NormalWeb"/>
+        <w:rPr>
+          <w:rFonts w:ascii="TimesNewRomanPS" w:hAnsi="TimesNewRomanPS"/>
+          <w:color w:val="2B3844"/>
+          <w:sz w:val="22"/>
+          <w:szCs w:val="22"/>
+        </w:rPr>
+      </w:pPr>
+      <w:r>
+        <w:rPr>
+          <w:rFonts w:ascii="TimesNewRomanPS" w:hAnsi="TimesNewRomanPS"/>
+          <w:b/>
+          <w:bCs/>
+          <w:color w:val="2B3844"/>
+          <w:sz w:val="22"/>
+          <w:szCs w:val="22"/>
+        </w:rPr>
+        <w:t>Regular Column</w:t>
+      </w:r>
+      <w:r>
+        <w:rPr>
+          <w:rFonts w:ascii="TimesNewRomanPS" w:hAnsi="TimesNewRomanPS"/>
+          <w:b/>
+          <w:bCs/>
+          <w:color w:val="2B3844"/>
+          <w:sz w:val="22"/>
+          <w:szCs w:val="22"/>
+        </w:rPr>
+        <w:t xml:space="preserve"> (optional)</w:t>
+      </w:r>
+      <w:r>
+        <w:rPr>
+          <w:rFonts w:ascii="TimesNewRomanPS" w:hAnsi="TimesNewRomanPS"/>
+          <w:b/>
+          <w:bCs/>
+          <w:color w:val="2B3844"/>
+          <w:sz w:val="22"/>
+          <w:szCs w:val="22"/>
+        </w:rPr>
+        <w:t xml:space="preserve">: </w:t>
+      </w:r>
+      <w:r>
+        <w:rPr>
+          <w:rFonts w:ascii="TimesNewRomanPS" w:hAnsi="TimesNewRomanPS"/>
+          <w:color w:val="2B3844"/>
+          <w:sz w:val="22"/>
+          <w:szCs w:val="22"/>
+        </w:rPr>
+        <w:t>H</w:t>
+      </w:r>
+      <w:r>
+        <w:rPr>
+          <w:rFonts w:ascii="TimesNewRomanPS" w:hAnsi="TimesNewRomanPS"/>
+          <w:color w:val="2B3844"/>
+          <w:sz w:val="22"/>
+          <w:szCs w:val="22"/>
+        </w:rPr>
+        <w:t>eart rate, weight, blood pressure</w:t>
+      </w:r>
+      <w:r>
+        <w:rPr>
+          <w:rFonts w:ascii="TimesNewRomanPS" w:hAnsi="TimesNewRomanPS"/>
+          <w:color w:val="2B3844"/>
+          <w:sz w:val="22"/>
+          <w:szCs w:val="22"/>
+        </w:rPr>
+        <w:t>, body temperature</w:t>
+      </w:r>
+    </w:p>
+    <w:p>
+      <w:pPr>
+        <w:pStyle w:val="NormalWeb"/>
+        <w:rPr>
+          <w:rFonts w:ascii="TimesNewRomanPS" w:hAnsi="TimesNewRomanPS"/>
+          <w:color w:val="2B3844"/>
+          <w:sz w:val="22"/>
+          <w:szCs w:val="22"/>
+        </w:rPr>
+      </w:pPr>
+      <w:r>
+        <w:rPr>
+          <w:rFonts w:ascii="TimesNewRomanPS" w:hAnsi="TimesNewRomanPS"/>
+          <w:color w:val="2B3844"/>
+          <w:sz w:val="22"/>
+          <w:szCs w:val="22"/>
+        </w:rPr>
+        <w:t>Regular Column (needed): Hours of sleep, stress level, water intake, diet, exercise minutes, mood.</w:t>
+      </w:r>
+    </w:p>
+    <w:p>
+      <w:pPr>
+        <w:pStyle w:val="NormalWeb"/>
+        <w:rPr>
+          <w:rFonts w:ascii="TimesNewRomanPS" w:hAnsi="TimesNewRomanPS"/>
+          <w:color w:val="2B3844"/>
+          <w:sz w:val="22"/>
+          <w:szCs w:val="22"/>
+        </w:rPr>
+      </w:pPr>
+      <w:r>
+        <w:rPr>
+          <w:rFonts w:ascii="TimesNewRomanPS" w:hAnsi="TimesNewRomanPS"/>
+          <w:color w:val="2B3844"/>
+          <w:sz w:val="22"/>
+          <w:szCs w:val="22"/>
+        </w:rPr>
+        <w:t>Regular Column (no need to fill): Weather Condition</w:t>
+      </w:r>
+    </w:p>
+    <w:p>
+      <w:pPr>
+        <w:pStyle w:val="NormalWeb"/>
+        <w:rPr>
+          <w:rFonts w:ascii="TimesNewRomanPS" w:hAnsi="TimesNewRomanPS"/>
+          <w:color w:val="2B3844"/>
+          <w:sz w:val="22"/>
+          <w:szCs w:val="22"/>
+        </w:rPr>
+      </w:pPr>
+    </w:p>
+    <w:p>
+      <w:pPr>
+        <w:pStyle w:val="NormalWeb"/>
+        <w:rPr>
+          <w:rFonts w:ascii="TimesNewRomanPS" w:hAnsi="TimesNewRomanPS"/>
+          <w:b/>
+          <w:bCs/>
+          <w:color w:val="2B3844"/>
+          <w:sz w:val="48"/>
+          <w:szCs w:val="48"/>
+        </w:rPr>
+      </w:pPr>
+    </w:p>
+    <w:p>
+      <w:pPr>
+        <w:pStyle w:val="NormalWeb"/>
+      </w:pPr>
     </w:p>
     <w:p>
       <w:pPr>
@@ -1689,7 +2018,7 @@
 </file>
 
 <file path=word/numbering.xml><?xml version="1.0" encoding="utf-8"?>
-<w:numbering xmlns:wpc="http://schemas.microsoft.com/office/word/2010/wordprocessingCanvas" xmlns:cx="http://schemas.microsoft.com/office/drawing/2014/chartex" xmlns:cx1="http://schemas.microsoft.com/office/drawing/2015/9/8/chartex" xmlns:cx2="http://schemas.microsoft.com/office/drawing/2015/10/21/chartex" xmlns:cx3="http://schemas.microsoft.com/office/drawing/2016/5/9/chartex" xmlns:cx4="http://schemas.microsoft.com/office/drawing/2016/5/10/chartex" xmlns:cx5="http://schemas.microsoft.com/office/drawing/2016/5/11/chartex" xmlns:cx6="http://schemas.microsoft.com/office/drawing/2016/5/12/chartex" xmlns:cx7="http://schemas.microsoft.com/office/drawing/2016/5/13/chartex" xmlns:cx8="http://schemas.microsoft.com/office/drawing/2016/5/14/chartex" xmlns:mc="http://schemas.openxmlformats.org/markup-compatibility/2006" xmlns:aink="http://schemas.microsoft.com/office/drawing/2016/ink" xmlns:am3d="http://schemas.microsoft.com/office/drawing/2017/model3d" xmlns:o="urn:schemas-microsoft-com:office:office" xmlns:oel="http://schemas.microsoft.com/office/2019/extlst" xmlns:r="http://schemas.openxmlformats.org/officeDocument/2006/relationships" xmlns:m="http://schemas.openxmlformats.org/officeDocument/2006/math" xmlns:v="urn:schemas-microsoft-com:vml" xmlns:wp14="http://schemas.microsoft.com/office/word/2010/wordprocessingDrawing" xmlns:wp="http://schemas.openxmlformats.org/drawingml/2006/wordprocessingDrawing" xmlns:w10="urn:schemas-microsoft-com:office:word" xmlns:w="http://schemas.openxmlformats.org/wordprocessingml/2006/main" xmlns:w14="http://schemas.microsoft.com/office/word/2010/wordml" xmlns:w15="http://schemas.microsoft.com/office/word/2012/wordml" xmlns:w16cex="http://schemas.microsoft.com/office/word/2018/wordml/cex" xmlns:w16cid="http://schemas.microsoft.com/office/word/2016/wordml/cid" xmlns:w16="http://schemas.microsoft.com/office/word/2018/wordml" xmlns:w16du="http://schemas.microsoft.com/office/word/2023/wordml/word16du" xmlns:w16sdtdh="http://schemas.microsoft.com/office/word/2020/wordml/sdtdatahash" xmlns:w16se="http://schemas.microsoft.com/office/word/2015/wordml/symex" xmlns:wpg="http://schemas.microsoft.com/office/word/2010/wordprocessingGroup" xmlns:wpi="http://schemas.microsoft.com/office/word/2010/wordprocessingInk" xmlns:wne="http://schemas.microsoft.com/office/word/2006/wordml" xmlns:wps="http://schemas.microsoft.com/office/word/2010/wordprocessingShape" mc:Ignorable="w14 w15 w16se w16cid w16 w16cex w16sdtdh wp14">
+<w:numbering xmlns:wpc="http://schemas.microsoft.com/office/word/2010/wordprocessingCanvas" xmlns:cx="http://schemas.microsoft.com/office/drawing/2014/chartex" xmlns:cx1="http://schemas.microsoft.com/office/drawing/2015/9/8/chartex" xmlns:cx2="http://schemas.microsoft.com/office/drawing/2015/10/21/chartex" xmlns:cx3="http://schemas.microsoft.com/office/drawing/2016/5/9/chartex" xmlns:cx4="http://schemas.microsoft.com/office/drawing/2016/5/10/chartex" xmlns:cx5="http://schemas.microsoft.com/office/drawing/2016/5/11/chartex" xmlns:cx6="http://schemas.microsoft.com/office/drawing/2016/5/12/chartex" xmlns:cx7="http://schemas.microsoft.com/office/drawing/2016/5/13/chartex" xmlns:cx8="http://schemas.microsoft.com/office/drawing/2016/5/14/chartex" xmlns:mc="http://schemas.openxmlformats.org/markup-compatibility/2006" xmlns:aink="http://schemas.microsoft.com/office/drawing/2016/ink" xmlns:am3d="http://schemas.microsoft.com/office/drawing/2017/model3d" xmlns:o="urn:schemas-microsoft-com:office:office" xmlns:oel="http://schemas.microsoft.com/office/2019/extlst" xmlns:r="http://schemas.openxmlformats.org/officeDocument/2006/relationships" xmlns:m="http://schemas.openxmlformats.org/officeDocument/2006/math" xmlns:v="urn:schemas-microsoft-com:vml" xmlns:wp14="http://schemas.microsoft.com/office/word/2010/wordprocessingDrawing" xmlns:wp="http://schemas.openxmlformats.org/drawingml/2006/wordprocessingDrawing" xmlns:w10="urn:schemas-microsoft-com:office:word" xmlns:w="http://schemas.openxmlformats.org/wordprocessingml/2006/main" xmlns:w14="http://schemas.microsoft.com/office/word/2010/wordml" xmlns:w15="http://schemas.microsoft.com/office/word/2012/wordml" xmlns:w16cex="http://schemas.microsoft.com/office/word/2018/wordml/cex" xmlns:w16cid="http://schemas.microsoft.com/office/word/2016/wordml/cid" xmlns:w16="http://schemas.microsoft.com/office/word/2018/wordml" xmlns:w16sdtdh="http://schemas.microsoft.com/office/word/2020/wordml/sdtdatahash" xmlns:w16se="http://schemas.microsoft.com/office/word/2015/wordml/symex" xmlns:wpg="http://schemas.microsoft.com/office/word/2010/wordprocessingGroup" xmlns:wpi="http://schemas.microsoft.com/office/word/2010/wordprocessingInk" xmlns:wne="http://schemas.microsoft.com/office/word/2006/wordml" xmlns:wps="http://schemas.microsoft.com/office/word/2010/wordprocessingShape" mc:Ignorable="w14 w15 w16se w16cid w16 w16cex w16sdtdh wp14">
   <w:abstractNum w:abstractNumId="0" w15:restartNumberingAfterBreak="0">
     <w:nsid w:val="013A49F2"/>
     <w:multiLevelType w:val="hybridMultilevel"/>

</xml_diff>